<commit_message>
Mejoras en generación de documentos: placeholders, formatos y lógica inversión/funcionamiento
- Agregado placeholder {{NIVEL_CONTRATO_MARCA}} que muestra 'X' para marcar campos
- Corregido {{VALOR_CUOTA_LETRAS}} que mostraba incorrectamente 'PENDIENTE CALCULO'
- Implementado formato de moneda con separadores de miles ($ 19.220.000)
- Modificado {{NOMBRE_PROYECTO}} para usar fichaEbiNombre cuando está disponible
- Agregados placeholders {{FICHA_EBI_NOMBRE}} y {{FICHA_EBI_OBJETIVO}}
- Implementada lógica para diferenciar contratos de inversión vs funcionamiento
- Agregado año automático a número de contrato y TRD proceso (ej: 4121.010.26.1.001-2026)
- Modificado formato de fecha en letras: 'seis (06) días del mes de enero de (2026)'
- Actualizada plantilla INVERSION_1_ESTUDIOS_PREVIOS.docx con nuevos placeholders
</commit_message>
<xml_diff>
--- a/plantillas/DESIGNACION_RESPONSABLES_PARA_ESTRUCTURAR.docx
+++ b/plantillas/DESIGNACION_RESPONSABLES_PARA_ESTRUCTURAR.docx
@@ -12,15 +12,33 @@
         </w:rPr>
       </w:pPr>
       <w:bookmarkStart w:id="0" w:name="_Hlk187239535"/>
+      <w:r>
+        <w:rPr>
+          <w:rFonts w:ascii="Arial" w:eastAsia="Arial" w:hAnsi="Arial" w:cs="Arial"/>
+          <w:sz w:val="24"/>
+        </w:rPr>
+        <w:t xml:space="preserve">El Distrito Especial, Deportivo, Cultural, Turístico, Empresarial y de Servicios de Santiago de Cali Distrito Especial – Departamento Administrativo de Gestión Jurídica Pública requiere estructurar el proceso de selección Nº </w:t>
+      </w:r>
+      <w:r>
+        <w:rPr>
+          <w:rFonts w:ascii="Arial" w:hAnsi="Arial" w:cs="Arial"/>
+          <w:i/>
+          <w:noProof/>
+          <w:sz w:val="24"/>
+          <w:szCs w:val="24"/>
+          <w:u w:val="single"/>
+        </w:rPr>
+        <w:t>${NUMERO_PROCESO}</w:t>
+      </w:r>
+      <w:r>
+        <w:rPr>
+          <w:rFonts w:ascii="Arial" w:eastAsia="Arial" w:hAnsi="Arial" w:cs="Arial"/>
+          <w:sz w:val="24"/>
+        </w:rPr>
+        <w:t>, bajo la modalidad de contratación directa por la causal de prestación de servicios profesionales y/o de apoyo a la gestión, cuyo objeto es: ${OBJETO_CONTRACTUAL} Por consiguiente, se hace necesario designar los siguientes profesionales para la estructuración del proceso:</w:t>
+      </w:r>
       <w:bookmarkStart w:id="1" w:name="_GoBack"/>
       <w:bookmarkEnd w:id="1"/>
-      <w:r>
-        <w:rPr>
-          <w:rFonts w:ascii="Arial" w:eastAsia="Arial" w:hAnsi="Arial" w:cs="Arial"/>
-          <w:sz w:val="24"/>
-        </w:rPr>
-        <w:t>El Distrito Especial, Deportivo, Cultural, Turístico, Empresarial y de Servicios de Santiago de Cali Distrito Especial – Departamento Administrativo de Gestión Jurídica Pública requiere estructurar el proceso de selección Nº ${NUMERO_PROCESO}, bajo la modalidad de contratación directa por la causal de prestación de servicios profesionales y/o de apoyo a la gestión, cuyo objeto es: ${OBJETO_CONTRACTUAL} Por consiguiente, se hace necesario designar los siguientes profesionales para la estructuración del proceso:</w:t>
-      </w:r>
     </w:p>
     <w:bookmarkEnd w:id="0"/>
     <w:p>
@@ -3381,7 +3399,7 @@
   <a:extraClrSchemeLst/>
   <a:extLst>
     <a:ext uri="{05A4C25C-085E-4340-85A3-A5531E510DB2}">
-      <thm15:themeFamily xmlns:thm15="http://schemas.microsoft.com/office/thememl/2012/main" xmlns="" name="Office Theme" id="{62F939B6-93AF-4DB8-9C6B-D6C7DFDC589F}" vid="{4A3C46E8-61CC-4603-A589-7422A47A8E4A}"/>
+      <thm15:themeFamily xmlns="" xmlns:thm15="http://schemas.microsoft.com/office/thememl/2012/main" name="Office Theme" id="{62F939B6-93AF-4DB8-9C6B-D6C7DFDC589F}" vid="{4A3C46E8-61CC-4603-A589-7422A47A8E4A}"/>
     </a:ext>
   </a:extLst>
 </a:theme>
@@ -3392,7 +3410,7 @@
 </file>
 
 <file path=customXml/itemProps1.xml><?xml version="1.0" encoding="utf-8"?>
-<ds:datastoreItem xmlns:ds="http://schemas.openxmlformats.org/officeDocument/2006/customXml" ds:itemID="{085879BD-6B04-4A38-AA5C-7528BBF0771C}">
+<ds:datastoreItem xmlns:ds="http://schemas.openxmlformats.org/officeDocument/2006/customXml" ds:itemID="{92A6CB1E-601D-4D3F-A9EA-617B664C253C}">
   <ds:schemaRefs>
     <ds:schemaRef ds:uri="http://schemas.openxmlformats.org/officeDocument/2006/bibliography"/>
   </ds:schemaRefs>

</xml_diff>